<commit_message>
Actual update put wrong file on last commit.
</commit_message>
<xml_diff>
--- a/Project_MapMaker_T#.docx
+++ b/Project_MapMaker_T#.docx
@@ -1,6 +1,6 @@
 
 <file path=word/document.xml><?xml version="1.0" encoding="utf-8"?>
-<w:document xmlns:wpc="http://schemas.microsoft.com/office/word/2010/wordprocessingCanvas" xmlns:cx="http://schemas.microsoft.com/office/drawing/2014/chartex" xmlns:cx1="http://schemas.microsoft.com/office/drawing/2015/9/8/chartex" xmlns:cx2="http://schemas.microsoft.com/office/drawing/2015/10/21/chartex" xmlns:cx3="http://schemas.microsoft.com/office/drawing/2016/5/9/chartex" xmlns:cx4="http://schemas.microsoft.com/office/drawing/2016/5/10/chartex" xmlns:cx5="http://schemas.microsoft.com/office/drawing/2016/5/11/chartex" xmlns:cx6="http://schemas.microsoft.com/office/drawing/2016/5/12/chartex" xmlns:cx7="http://schemas.microsoft.com/office/drawing/2016/5/13/chartex" xmlns:cx8="http://schemas.microsoft.com/office/drawing/2016/5/14/chartex" xmlns:mc="http://schemas.openxmlformats.org/markup-compatibility/2006" xmlns:aink="http://schemas.microsoft.com/office/drawing/2016/ink" xmlns:am3d="http://schemas.microsoft.com/office/drawing/2017/model3d" xmlns:o="urn:schemas-microsoft-com:office:office" xmlns:r="http://schemas.openxmlformats.org/officeDocument/2006/relationships" xmlns:m="http://schemas.openxmlformats.org/officeDocument/2006/math" xmlns:v="urn:schemas-microsoft-com:vml" xmlns:wp14="http://schemas.microsoft.com/office/word/2010/wordprocessingDrawing" xmlns:wp="http://schemas.openxmlformats.org/drawingml/2006/wordprocessingDrawing" xmlns:w10="urn:schemas-microsoft-com:office:word" xmlns:w="http://schemas.openxmlformats.org/wordprocessingml/2006/main" xmlns:w14="http://schemas.microsoft.com/office/word/2010/wordml" xmlns:w15="http://schemas.microsoft.com/office/word/2012/wordml" xmlns:w16cex="http://schemas.microsoft.com/office/word/2018/wordml/cex" xmlns:w16cid="http://schemas.microsoft.com/office/word/2016/wordml/cid" xmlns:w16="http://schemas.microsoft.com/office/word/2018/wordml" xmlns:w16sdtdh="http://schemas.microsoft.com/office/word/2020/wordml/sdtdatahash" xmlns:w16se="http://schemas.microsoft.com/office/word/2015/wordml/symex" xmlns:wpg="http://schemas.microsoft.com/office/word/2010/wordprocessingGroup" xmlns:wpi="http://schemas.microsoft.com/office/word/2010/wordprocessingInk" xmlns:wne="http://schemas.microsoft.com/office/word/2006/wordml" xmlns:wps="http://schemas.microsoft.com/office/word/2010/wordprocessingShape" mc:Ignorable="w14 w15 w16se w16cid w16 w16cex w16sdtdh wp14">
+<w:document xmlns:wpc="http://schemas.microsoft.com/office/word/2010/wordprocessingCanvas" xmlns:cx="http://schemas.microsoft.com/office/drawing/2014/chartex" xmlns:cx1="http://schemas.microsoft.com/office/drawing/2015/9/8/chartex" xmlns:cx2="http://schemas.microsoft.com/office/drawing/2015/10/21/chartex" xmlns:cx3="http://schemas.microsoft.com/office/drawing/2016/5/9/chartex" xmlns:cx4="http://schemas.microsoft.com/office/drawing/2016/5/10/chartex" xmlns:cx5="http://schemas.microsoft.com/office/drawing/2016/5/11/chartex" xmlns:cx6="http://schemas.microsoft.com/office/drawing/2016/5/12/chartex" xmlns:cx7="http://schemas.microsoft.com/office/drawing/2016/5/13/chartex" xmlns:cx8="http://schemas.microsoft.com/office/drawing/2016/5/14/chartex" xmlns:mc="http://schemas.openxmlformats.org/markup-compatibility/2006" xmlns:aink="http://schemas.microsoft.com/office/drawing/2016/ink" xmlns:am3d="http://schemas.microsoft.com/office/drawing/2017/model3d" xmlns:o="urn:schemas-microsoft-com:office:office" xmlns:r="http://schemas.openxmlformats.org/officeDocument/2006/relationships" xmlns:m="http://schemas.openxmlformats.org/officeDocument/2006/math" xmlns:v="urn:schemas-microsoft-com:vml" xmlns:wp14="http://schemas.microsoft.com/office/word/2010/wordprocessingDrawing" xmlns:wp="http://schemas.openxmlformats.org/drawingml/2006/wordprocessingDrawing" xmlns:w10="urn:schemas-microsoft-com:office:word" xmlns:w="http://schemas.openxmlformats.org/wordprocessingml/2006/main" xmlns:w14="http://schemas.microsoft.com/office/word/2010/wordml" xmlns:w15="http://schemas.microsoft.com/office/word/2012/wordml" xmlns:w16cex="http://schemas.microsoft.com/office/word/2018/wordml/cex" xmlns:w16cid="http://schemas.microsoft.com/office/word/2016/wordml/cid" xmlns:w16="http://schemas.microsoft.com/office/word/2018/wordml" xmlns:w16se="http://schemas.microsoft.com/office/word/2015/wordml/symex" xmlns:wpg="http://schemas.microsoft.com/office/word/2010/wordprocessingGroup" xmlns:wpi="http://schemas.microsoft.com/office/word/2010/wordprocessingInk" xmlns:wne="http://schemas.microsoft.com/office/word/2006/wordml" xmlns:wps="http://schemas.microsoft.com/office/word/2010/wordprocessingShape" mc:Ignorable="w14 w15 w16se w16cid w16 w16cex wp14">
   <w:body>
     <w:p>
       <w:pPr>
@@ -18,7 +18,7 @@
         <w:tab/>
         <w:t xml:space="preserve">*GitHub Link: </w:t>
       </w:r>
-      <w:hyperlink r:id="rId6" w:history="1">
+      <w:hyperlink r:id="rId7" w:history="1">
         <w:r>
           <w:rPr>
             <w:rStyle w:val="Hyperlink"/>
@@ -145,6 +145,11 @@
       </w:pPr>
       <w:r>
         <w:tab/>
+      </w:r>
+      <w:r>
+        <w:tab/>
+      </w:r>
+      <w:r>
         <w:t>IDE – NetBeans 12.5</w:t>
       </w:r>
     </w:p>
@@ -192,6 +197,58 @@
     </w:p>
     <w:p>
       <w:pPr>
+        <w:pStyle w:val="ListParagraph"/>
+        <w:numPr>
+          <w:ilvl w:val="0"/>
+          <w:numId w:val="2"/>
+        </w:numPr>
+        <w:spacing w:after="0"/>
+      </w:pPr>
+      <w:r>
+        <w:t>Problems saving and storing task data #1</w:t>
+      </w:r>
+    </w:p>
+    <w:p>
+      <w:pPr>
+        <w:pStyle w:val="ListParagraph"/>
+        <w:numPr>
+          <w:ilvl w:val="0"/>
+          <w:numId w:val="2"/>
+        </w:numPr>
+        <w:spacing w:after="0"/>
+      </w:pPr>
+      <w:r>
+        <w:t>Category storing data #2</w:t>
+      </w:r>
+    </w:p>
+    <w:p>
+      <w:pPr>
+        <w:pStyle w:val="ListParagraph"/>
+        <w:numPr>
+          <w:ilvl w:val="0"/>
+          <w:numId w:val="2"/>
+        </w:numPr>
+        <w:spacing w:after="0"/>
+      </w:pPr>
+      <w:r>
+        <w:t>Assigning task to category #3</w:t>
+      </w:r>
+    </w:p>
+    <w:p>
+      <w:pPr>
+        <w:pStyle w:val="ListParagraph"/>
+        <w:numPr>
+          <w:ilvl w:val="0"/>
+          <w:numId w:val="2"/>
+        </w:numPr>
+        <w:spacing w:after="0"/>
+      </w:pPr>
+      <w:r>
+        <w:t>Create tags for task #4</w:t>
+      </w:r>
+    </w:p>
+    <w:p>
+      <w:pPr>
         <w:spacing w:after="0"/>
       </w:pPr>
     </w:p>
@@ -202,6 +259,28 @@
       <w:r>
         <w:tab/>
         <w:t xml:space="preserve">Current Struggles: </w:t>
+      </w:r>
+    </w:p>
+    <w:p>
+      <w:pPr>
+        <w:spacing w:after="0"/>
+      </w:pPr>
+    </w:p>
+    <w:p>
+      <w:pPr>
+        <w:spacing w:after="0"/>
+      </w:pPr>
+      <w:r>
+        <w:tab/>
+        <w:t xml:space="preserve">Current struggles include understanding how to store </w:t>
+      </w:r>
+      <w:proofErr w:type="gramStart"/>
+      <w:r>
+        <w:t>all of</w:t>
+      </w:r>
+      <w:proofErr w:type="gramEnd"/>
+      <w:r>
+        <w:t xml:space="preserve"> the data which the user will input in the created UI and keep using it while the application is running and after. </w:t>
       </w:r>
       <w:r>
         <w:tab/>
@@ -218,7 +297,7 @@
 </file>
 
 <file path=word/endnotes.xml><?xml version="1.0" encoding="utf-8"?>
-<w:endnotes xmlns:wpc="http://schemas.microsoft.com/office/word/2010/wordprocessingCanvas" xmlns:cx="http://schemas.microsoft.com/office/drawing/2014/chartex" xmlns:cx1="http://schemas.microsoft.com/office/drawing/2015/9/8/chartex" xmlns:cx2="http://schemas.microsoft.com/office/drawing/2015/10/21/chartex" xmlns:cx3="http://schemas.microsoft.com/office/drawing/2016/5/9/chartex" xmlns:cx4="http://schemas.microsoft.com/office/drawing/2016/5/10/chartex" xmlns:cx5="http://schemas.microsoft.com/office/drawing/2016/5/11/chartex" xmlns:cx6="http://schemas.microsoft.com/office/drawing/2016/5/12/chartex" xmlns:cx7="http://schemas.microsoft.com/office/drawing/2016/5/13/chartex" xmlns:cx8="http://schemas.microsoft.com/office/drawing/2016/5/14/chartex" xmlns:mc="http://schemas.openxmlformats.org/markup-compatibility/2006" xmlns:aink="http://schemas.microsoft.com/office/drawing/2016/ink" xmlns:am3d="http://schemas.microsoft.com/office/drawing/2017/model3d" xmlns:o="urn:schemas-microsoft-com:office:office" xmlns:r="http://schemas.openxmlformats.org/officeDocument/2006/relationships" xmlns:m="http://schemas.openxmlformats.org/officeDocument/2006/math" xmlns:v="urn:schemas-microsoft-com:vml" xmlns:wp14="http://schemas.microsoft.com/office/word/2010/wordprocessingDrawing" xmlns:wp="http://schemas.openxmlformats.org/drawingml/2006/wordprocessingDrawing" xmlns:w10="urn:schemas-microsoft-com:office:word" xmlns:w="http://schemas.openxmlformats.org/wordprocessingml/2006/main" xmlns:w14="http://schemas.microsoft.com/office/word/2010/wordml" xmlns:w15="http://schemas.microsoft.com/office/word/2012/wordml" xmlns:w16cex="http://schemas.microsoft.com/office/word/2018/wordml/cex" xmlns:w16cid="http://schemas.microsoft.com/office/word/2016/wordml/cid" xmlns:w16="http://schemas.microsoft.com/office/word/2018/wordml" xmlns:w16sdtdh="http://schemas.microsoft.com/office/word/2020/wordml/sdtdatahash" xmlns:w16se="http://schemas.microsoft.com/office/word/2015/wordml/symex" xmlns:wpg="http://schemas.microsoft.com/office/word/2010/wordprocessingGroup" xmlns:wpi="http://schemas.microsoft.com/office/word/2010/wordprocessingInk" xmlns:wne="http://schemas.microsoft.com/office/word/2006/wordml" xmlns:wps="http://schemas.microsoft.com/office/word/2010/wordprocessingShape" mc:Ignorable="w14 w15 w16se w16cid w16 w16cex w16sdtdh wp14">
+<w:endnotes xmlns:wpc="http://schemas.microsoft.com/office/word/2010/wordprocessingCanvas" xmlns:cx="http://schemas.microsoft.com/office/drawing/2014/chartex" xmlns:cx1="http://schemas.microsoft.com/office/drawing/2015/9/8/chartex" xmlns:cx2="http://schemas.microsoft.com/office/drawing/2015/10/21/chartex" xmlns:cx3="http://schemas.microsoft.com/office/drawing/2016/5/9/chartex" xmlns:cx4="http://schemas.microsoft.com/office/drawing/2016/5/10/chartex" xmlns:cx5="http://schemas.microsoft.com/office/drawing/2016/5/11/chartex" xmlns:cx6="http://schemas.microsoft.com/office/drawing/2016/5/12/chartex" xmlns:cx7="http://schemas.microsoft.com/office/drawing/2016/5/13/chartex" xmlns:cx8="http://schemas.microsoft.com/office/drawing/2016/5/14/chartex" xmlns:mc="http://schemas.openxmlformats.org/markup-compatibility/2006" xmlns:aink="http://schemas.microsoft.com/office/drawing/2016/ink" xmlns:am3d="http://schemas.microsoft.com/office/drawing/2017/model3d" xmlns:o="urn:schemas-microsoft-com:office:office" xmlns:r="http://schemas.openxmlformats.org/officeDocument/2006/relationships" xmlns:m="http://schemas.openxmlformats.org/officeDocument/2006/math" xmlns:v="urn:schemas-microsoft-com:vml" xmlns:wp14="http://schemas.microsoft.com/office/word/2010/wordprocessingDrawing" xmlns:wp="http://schemas.openxmlformats.org/drawingml/2006/wordprocessingDrawing" xmlns:w10="urn:schemas-microsoft-com:office:word" xmlns:w="http://schemas.openxmlformats.org/wordprocessingml/2006/main" xmlns:w14="http://schemas.microsoft.com/office/word/2010/wordml" xmlns:w15="http://schemas.microsoft.com/office/word/2012/wordml" xmlns:w16cex="http://schemas.microsoft.com/office/word/2018/wordml/cex" xmlns:w16cid="http://schemas.microsoft.com/office/word/2016/wordml/cid" xmlns:w16="http://schemas.microsoft.com/office/word/2018/wordml" xmlns:w16se="http://schemas.microsoft.com/office/word/2015/wordml/symex" xmlns:wpg="http://schemas.microsoft.com/office/word/2010/wordprocessingGroup" xmlns:wpi="http://schemas.microsoft.com/office/word/2010/wordprocessingInk" xmlns:wne="http://schemas.microsoft.com/office/word/2006/wordml" xmlns:wps="http://schemas.microsoft.com/office/word/2010/wordprocessingShape" mc:Ignorable="w14 w15 w16se w16cid w16 w16cex wp14">
   <w:endnote w:type="separator" w:id="-1">
     <w:p>
       <w:pPr>
@@ -243,7 +322,7 @@
 </file>
 
 <file path=word/footnotes.xml><?xml version="1.0" encoding="utf-8"?>
-<w:footnotes xmlns:wpc="http://schemas.microsoft.com/office/word/2010/wordprocessingCanvas" xmlns:cx="http://schemas.microsoft.com/office/drawing/2014/chartex" xmlns:cx1="http://schemas.microsoft.com/office/drawing/2015/9/8/chartex" xmlns:cx2="http://schemas.microsoft.com/office/drawing/2015/10/21/chartex" xmlns:cx3="http://schemas.microsoft.com/office/drawing/2016/5/9/chartex" xmlns:cx4="http://schemas.microsoft.com/office/drawing/2016/5/10/chartex" xmlns:cx5="http://schemas.microsoft.com/office/drawing/2016/5/11/chartex" xmlns:cx6="http://schemas.microsoft.com/office/drawing/2016/5/12/chartex" xmlns:cx7="http://schemas.microsoft.com/office/drawing/2016/5/13/chartex" xmlns:cx8="http://schemas.microsoft.com/office/drawing/2016/5/14/chartex" xmlns:mc="http://schemas.openxmlformats.org/markup-compatibility/2006" xmlns:aink="http://schemas.microsoft.com/office/drawing/2016/ink" xmlns:am3d="http://schemas.microsoft.com/office/drawing/2017/model3d" xmlns:o="urn:schemas-microsoft-com:office:office" xmlns:r="http://schemas.openxmlformats.org/officeDocument/2006/relationships" xmlns:m="http://schemas.openxmlformats.org/officeDocument/2006/math" xmlns:v="urn:schemas-microsoft-com:vml" xmlns:wp14="http://schemas.microsoft.com/office/word/2010/wordprocessingDrawing" xmlns:wp="http://schemas.openxmlformats.org/drawingml/2006/wordprocessingDrawing" xmlns:w10="urn:schemas-microsoft-com:office:word" xmlns:w="http://schemas.openxmlformats.org/wordprocessingml/2006/main" xmlns:w14="http://schemas.microsoft.com/office/word/2010/wordml" xmlns:w15="http://schemas.microsoft.com/office/word/2012/wordml" xmlns:w16cex="http://schemas.microsoft.com/office/word/2018/wordml/cex" xmlns:w16cid="http://schemas.microsoft.com/office/word/2016/wordml/cid" xmlns:w16="http://schemas.microsoft.com/office/word/2018/wordml" xmlns:w16sdtdh="http://schemas.microsoft.com/office/word/2020/wordml/sdtdatahash" xmlns:w16se="http://schemas.microsoft.com/office/word/2015/wordml/symex" xmlns:wpg="http://schemas.microsoft.com/office/word/2010/wordprocessingGroup" xmlns:wpi="http://schemas.microsoft.com/office/word/2010/wordprocessingInk" xmlns:wne="http://schemas.microsoft.com/office/word/2006/wordml" xmlns:wps="http://schemas.microsoft.com/office/word/2010/wordprocessingShape" mc:Ignorable="w14 w15 w16se w16cid w16 w16cex w16sdtdh wp14">
+<w:footnotes xmlns:wpc="http://schemas.microsoft.com/office/word/2010/wordprocessingCanvas" xmlns:cx="http://schemas.microsoft.com/office/drawing/2014/chartex" xmlns:cx1="http://schemas.microsoft.com/office/drawing/2015/9/8/chartex" xmlns:cx2="http://schemas.microsoft.com/office/drawing/2015/10/21/chartex" xmlns:cx3="http://schemas.microsoft.com/office/drawing/2016/5/9/chartex" xmlns:cx4="http://schemas.microsoft.com/office/drawing/2016/5/10/chartex" xmlns:cx5="http://schemas.microsoft.com/office/drawing/2016/5/11/chartex" xmlns:cx6="http://schemas.microsoft.com/office/drawing/2016/5/12/chartex" xmlns:cx7="http://schemas.microsoft.com/office/drawing/2016/5/13/chartex" xmlns:cx8="http://schemas.microsoft.com/office/drawing/2016/5/14/chartex" xmlns:mc="http://schemas.openxmlformats.org/markup-compatibility/2006" xmlns:aink="http://schemas.microsoft.com/office/drawing/2016/ink" xmlns:am3d="http://schemas.microsoft.com/office/drawing/2017/model3d" xmlns:o="urn:schemas-microsoft-com:office:office" xmlns:r="http://schemas.openxmlformats.org/officeDocument/2006/relationships" xmlns:m="http://schemas.openxmlformats.org/officeDocument/2006/math" xmlns:v="urn:schemas-microsoft-com:vml" xmlns:wp14="http://schemas.microsoft.com/office/word/2010/wordprocessingDrawing" xmlns:wp="http://schemas.openxmlformats.org/drawingml/2006/wordprocessingDrawing" xmlns:w10="urn:schemas-microsoft-com:office:word" xmlns:w="http://schemas.openxmlformats.org/wordprocessingml/2006/main" xmlns:w14="http://schemas.microsoft.com/office/word/2010/wordml" xmlns:w15="http://schemas.microsoft.com/office/word/2012/wordml" xmlns:w16cex="http://schemas.microsoft.com/office/word/2018/wordml/cex" xmlns:w16cid="http://schemas.microsoft.com/office/word/2016/wordml/cid" xmlns:w16="http://schemas.microsoft.com/office/word/2018/wordml" xmlns:w16se="http://schemas.microsoft.com/office/word/2015/wordml/symex" xmlns:wpg="http://schemas.microsoft.com/office/word/2010/wordprocessingGroup" xmlns:wpi="http://schemas.microsoft.com/office/word/2010/wordprocessingInk" xmlns:wne="http://schemas.microsoft.com/office/word/2006/wordml" xmlns:wps="http://schemas.microsoft.com/office/word/2010/wordprocessingShape" mc:Ignorable="w14 w15 w16se w16cid w16 w16cex wp14">
   <w:footnote w:type="separator" w:id="-1">
     <w:p>
       <w:pPr>
@@ -267,8 +346,243 @@
 </w:footnotes>
 </file>
 
+<file path=word/numbering.xml><?xml version="1.0" encoding="utf-8"?>
+<w:numbering xmlns:wpc="http://schemas.microsoft.com/office/word/2010/wordprocessingCanvas" xmlns:cx="http://schemas.microsoft.com/office/drawing/2014/chartex" xmlns:cx1="http://schemas.microsoft.com/office/drawing/2015/9/8/chartex" xmlns:cx2="http://schemas.microsoft.com/office/drawing/2015/10/21/chartex" xmlns:cx3="http://schemas.microsoft.com/office/drawing/2016/5/9/chartex" xmlns:cx4="http://schemas.microsoft.com/office/drawing/2016/5/10/chartex" xmlns:cx5="http://schemas.microsoft.com/office/drawing/2016/5/11/chartex" xmlns:cx6="http://schemas.microsoft.com/office/drawing/2016/5/12/chartex" xmlns:cx7="http://schemas.microsoft.com/office/drawing/2016/5/13/chartex" xmlns:cx8="http://schemas.microsoft.com/office/drawing/2016/5/14/chartex" xmlns:mc="http://schemas.openxmlformats.org/markup-compatibility/2006" xmlns:aink="http://schemas.microsoft.com/office/drawing/2016/ink" xmlns:am3d="http://schemas.microsoft.com/office/drawing/2017/model3d" xmlns:o="urn:schemas-microsoft-com:office:office" xmlns:r="http://schemas.openxmlformats.org/officeDocument/2006/relationships" xmlns:m="http://schemas.openxmlformats.org/officeDocument/2006/math" xmlns:v="urn:schemas-microsoft-com:vml" xmlns:wp14="http://schemas.microsoft.com/office/word/2010/wordprocessingDrawing" xmlns:wp="http://schemas.openxmlformats.org/drawingml/2006/wordprocessingDrawing" xmlns:w10="urn:schemas-microsoft-com:office:word" xmlns:w="http://schemas.openxmlformats.org/wordprocessingml/2006/main" xmlns:w14="http://schemas.microsoft.com/office/word/2010/wordml" xmlns:w15="http://schemas.microsoft.com/office/word/2012/wordml" xmlns:w16cex="http://schemas.microsoft.com/office/word/2018/wordml/cex" xmlns:w16cid="http://schemas.microsoft.com/office/word/2016/wordml/cid" xmlns:w16="http://schemas.microsoft.com/office/word/2018/wordml" xmlns:w16se="http://schemas.microsoft.com/office/word/2015/wordml/symex" xmlns:wpg="http://schemas.microsoft.com/office/word/2010/wordprocessingGroup" xmlns:wpi="http://schemas.microsoft.com/office/word/2010/wordprocessingInk" xmlns:wne="http://schemas.microsoft.com/office/word/2006/wordml" xmlns:wps="http://schemas.microsoft.com/office/word/2010/wordprocessingShape" mc:Ignorable="w14 w15 w16se w16cid w16 w16cex wp14">
+  <w:abstractNum w:abstractNumId="0" w15:restartNumberingAfterBreak="0">
+    <w:nsid w:val="17264B59"/>
+    <w:multiLevelType w:val="hybridMultilevel"/>
+    <w:tmpl w:val="1414B20A"/>
+    <w:lvl w:ilvl="0" w:tplc="FD50AAE2">
+      <w:numFmt w:val="bullet"/>
+      <w:lvlText w:val="-"/>
+      <w:lvlJc w:val="left"/>
+      <w:pPr>
+        <w:ind w:left="1800" w:hanging="360"/>
+      </w:pPr>
+      <w:rPr>
+        <w:rFonts w:ascii="Calibri" w:eastAsiaTheme="minorHAnsi" w:hAnsi="Calibri" w:cs="Calibri" w:hint="default"/>
+      </w:rPr>
+    </w:lvl>
+    <w:lvl w:ilvl="1" w:tplc="04090003" w:tentative="1">
+      <w:start w:val="1"/>
+      <w:numFmt w:val="bullet"/>
+      <w:lvlText w:val="o"/>
+      <w:lvlJc w:val="left"/>
+      <w:pPr>
+        <w:ind w:left="2520" w:hanging="360"/>
+      </w:pPr>
+      <w:rPr>
+        <w:rFonts w:ascii="Courier New" w:hAnsi="Courier New" w:cs="Courier New" w:hint="default"/>
+      </w:rPr>
+    </w:lvl>
+    <w:lvl w:ilvl="2" w:tplc="04090005" w:tentative="1">
+      <w:start w:val="1"/>
+      <w:numFmt w:val="bullet"/>
+      <w:lvlText w:val=""/>
+      <w:lvlJc w:val="left"/>
+      <w:pPr>
+        <w:ind w:left="3240" w:hanging="360"/>
+      </w:pPr>
+      <w:rPr>
+        <w:rFonts w:ascii="Wingdings" w:hAnsi="Wingdings" w:hint="default"/>
+      </w:rPr>
+    </w:lvl>
+    <w:lvl w:ilvl="3" w:tplc="04090001" w:tentative="1">
+      <w:start w:val="1"/>
+      <w:numFmt w:val="bullet"/>
+      <w:lvlText w:val=""/>
+      <w:lvlJc w:val="left"/>
+      <w:pPr>
+        <w:ind w:left="3960" w:hanging="360"/>
+      </w:pPr>
+      <w:rPr>
+        <w:rFonts w:ascii="Symbol" w:hAnsi="Symbol" w:hint="default"/>
+      </w:rPr>
+    </w:lvl>
+    <w:lvl w:ilvl="4" w:tplc="04090003" w:tentative="1">
+      <w:start w:val="1"/>
+      <w:numFmt w:val="bullet"/>
+      <w:lvlText w:val="o"/>
+      <w:lvlJc w:val="left"/>
+      <w:pPr>
+        <w:ind w:left="4680" w:hanging="360"/>
+      </w:pPr>
+      <w:rPr>
+        <w:rFonts w:ascii="Courier New" w:hAnsi="Courier New" w:cs="Courier New" w:hint="default"/>
+      </w:rPr>
+    </w:lvl>
+    <w:lvl w:ilvl="5" w:tplc="04090005" w:tentative="1">
+      <w:start w:val="1"/>
+      <w:numFmt w:val="bullet"/>
+      <w:lvlText w:val=""/>
+      <w:lvlJc w:val="left"/>
+      <w:pPr>
+        <w:ind w:left="5400" w:hanging="360"/>
+      </w:pPr>
+      <w:rPr>
+        <w:rFonts w:ascii="Wingdings" w:hAnsi="Wingdings" w:hint="default"/>
+      </w:rPr>
+    </w:lvl>
+    <w:lvl w:ilvl="6" w:tplc="04090001" w:tentative="1">
+      <w:start w:val="1"/>
+      <w:numFmt w:val="bullet"/>
+      <w:lvlText w:val=""/>
+      <w:lvlJc w:val="left"/>
+      <w:pPr>
+        <w:ind w:left="6120" w:hanging="360"/>
+      </w:pPr>
+      <w:rPr>
+        <w:rFonts w:ascii="Symbol" w:hAnsi="Symbol" w:hint="default"/>
+      </w:rPr>
+    </w:lvl>
+    <w:lvl w:ilvl="7" w:tplc="04090003" w:tentative="1">
+      <w:start w:val="1"/>
+      <w:numFmt w:val="bullet"/>
+      <w:lvlText w:val="o"/>
+      <w:lvlJc w:val="left"/>
+      <w:pPr>
+        <w:ind w:left="6840" w:hanging="360"/>
+      </w:pPr>
+      <w:rPr>
+        <w:rFonts w:ascii="Courier New" w:hAnsi="Courier New" w:cs="Courier New" w:hint="default"/>
+      </w:rPr>
+    </w:lvl>
+    <w:lvl w:ilvl="8" w:tplc="04090005" w:tentative="1">
+      <w:start w:val="1"/>
+      <w:numFmt w:val="bullet"/>
+      <w:lvlText w:val=""/>
+      <w:lvlJc w:val="left"/>
+      <w:pPr>
+        <w:ind w:left="7560" w:hanging="360"/>
+      </w:pPr>
+      <w:rPr>
+        <w:rFonts w:ascii="Wingdings" w:hAnsi="Wingdings" w:hint="default"/>
+      </w:rPr>
+    </w:lvl>
+  </w:abstractNum>
+  <w:abstractNum w:abstractNumId="1" w15:restartNumberingAfterBreak="0">
+    <w:nsid w:val="4D311F9B"/>
+    <w:multiLevelType w:val="hybridMultilevel"/>
+    <w:tmpl w:val="AB0A51C0"/>
+    <w:lvl w:ilvl="0" w:tplc="9ED6E528">
+      <w:numFmt w:val="bullet"/>
+      <w:lvlText w:val="-"/>
+      <w:lvlJc w:val="left"/>
+      <w:pPr>
+        <w:ind w:left="1800" w:hanging="360"/>
+      </w:pPr>
+      <w:rPr>
+        <w:rFonts w:ascii="Calibri" w:eastAsiaTheme="minorHAnsi" w:hAnsi="Calibri" w:cs="Calibri" w:hint="default"/>
+      </w:rPr>
+    </w:lvl>
+    <w:lvl w:ilvl="1" w:tplc="04090003" w:tentative="1">
+      <w:start w:val="1"/>
+      <w:numFmt w:val="bullet"/>
+      <w:lvlText w:val="o"/>
+      <w:lvlJc w:val="left"/>
+      <w:pPr>
+        <w:ind w:left="2520" w:hanging="360"/>
+      </w:pPr>
+      <w:rPr>
+        <w:rFonts w:ascii="Courier New" w:hAnsi="Courier New" w:cs="Courier New" w:hint="default"/>
+      </w:rPr>
+    </w:lvl>
+    <w:lvl w:ilvl="2" w:tplc="04090005" w:tentative="1">
+      <w:start w:val="1"/>
+      <w:numFmt w:val="bullet"/>
+      <w:lvlText w:val=""/>
+      <w:lvlJc w:val="left"/>
+      <w:pPr>
+        <w:ind w:left="3240" w:hanging="360"/>
+      </w:pPr>
+      <w:rPr>
+        <w:rFonts w:ascii="Wingdings" w:hAnsi="Wingdings" w:hint="default"/>
+      </w:rPr>
+    </w:lvl>
+    <w:lvl w:ilvl="3" w:tplc="04090001" w:tentative="1">
+      <w:start w:val="1"/>
+      <w:numFmt w:val="bullet"/>
+      <w:lvlText w:val=""/>
+      <w:lvlJc w:val="left"/>
+      <w:pPr>
+        <w:ind w:left="3960" w:hanging="360"/>
+      </w:pPr>
+      <w:rPr>
+        <w:rFonts w:ascii="Symbol" w:hAnsi="Symbol" w:hint="default"/>
+      </w:rPr>
+    </w:lvl>
+    <w:lvl w:ilvl="4" w:tplc="04090003" w:tentative="1">
+      <w:start w:val="1"/>
+      <w:numFmt w:val="bullet"/>
+      <w:lvlText w:val="o"/>
+      <w:lvlJc w:val="left"/>
+      <w:pPr>
+        <w:ind w:left="4680" w:hanging="360"/>
+      </w:pPr>
+      <w:rPr>
+        <w:rFonts w:ascii="Courier New" w:hAnsi="Courier New" w:cs="Courier New" w:hint="default"/>
+      </w:rPr>
+    </w:lvl>
+    <w:lvl w:ilvl="5" w:tplc="04090005" w:tentative="1">
+      <w:start w:val="1"/>
+      <w:numFmt w:val="bullet"/>
+      <w:lvlText w:val=""/>
+      <w:lvlJc w:val="left"/>
+      <w:pPr>
+        <w:ind w:left="5400" w:hanging="360"/>
+      </w:pPr>
+      <w:rPr>
+        <w:rFonts w:ascii="Wingdings" w:hAnsi="Wingdings" w:hint="default"/>
+      </w:rPr>
+    </w:lvl>
+    <w:lvl w:ilvl="6" w:tplc="04090001" w:tentative="1">
+      <w:start w:val="1"/>
+      <w:numFmt w:val="bullet"/>
+      <w:lvlText w:val=""/>
+      <w:lvlJc w:val="left"/>
+      <w:pPr>
+        <w:ind w:left="6120" w:hanging="360"/>
+      </w:pPr>
+      <w:rPr>
+        <w:rFonts w:ascii="Symbol" w:hAnsi="Symbol" w:hint="default"/>
+      </w:rPr>
+    </w:lvl>
+    <w:lvl w:ilvl="7" w:tplc="04090003" w:tentative="1">
+      <w:start w:val="1"/>
+      <w:numFmt w:val="bullet"/>
+      <w:lvlText w:val="o"/>
+      <w:lvlJc w:val="left"/>
+      <w:pPr>
+        <w:ind w:left="6840" w:hanging="360"/>
+      </w:pPr>
+      <w:rPr>
+        <w:rFonts w:ascii="Courier New" w:hAnsi="Courier New" w:cs="Courier New" w:hint="default"/>
+      </w:rPr>
+    </w:lvl>
+    <w:lvl w:ilvl="8" w:tplc="04090005" w:tentative="1">
+      <w:start w:val="1"/>
+      <w:numFmt w:val="bullet"/>
+      <w:lvlText w:val=""/>
+      <w:lvlJc w:val="left"/>
+      <w:pPr>
+        <w:ind w:left="7560" w:hanging="360"/>
+      </w:pPr>
+      <w:rPr>
+        <w:rFonts w:ascii="Wingdings" w:hAnsi="Wingdings" w:hint="default"/>
+      </w:rPr>
+    </w:lvl>
+  </w:abstractNum>
+  <w:num w:numId="1">
+    <w:abstractNumId w:val="0"/>
+  </w:num>
+  <w:num w:numId="2">
+    <w:abstractNumId w:val="1"/>
+  </w:num>
+</w:numbering>
+</file>
+
 <file path=word/styles.xml><?xml version="1.0" encoding="utf-8"?>
-<w:styles xmlns:mc="http://schemas.openxmlformats.org/markup-compatibility/2006" xmlns:r="http://schemas.openxmlformats.org/officeDocument/2006/relationships" xmlns:w="http://schemas.openxmlformats.org/wordprocessingml/2006/main" xmlns:w14="http://schemas.microsoft.com/office/word/2010/wordml" xmlns:w15="http://schemas.microsoft.com/office/word/2012/wordml" xmlns:w16cex="http://schemas.microsoft.com/office/word/2018/wordml/cex" xmlns:w16cid="http://schemas.microsoft.com/office/word/2016/wordml/cid" xmlns:w16="http://schemas.microsoft.com/office/word/2018/wordml" xmlns:w16sdtdh="http://schemas.microsoft.com/office/word/2020/wordml/sdtdatahash" xmlns:w16se="http://schemas.microsoft.com/office/word/2015/wordml/symex" mc:Ignorable="w14 w15 w16se w16cid w16 w16cex w16sdtdh">
+<w:styles xmlns:mc="http://schemas.openxmlformats.org/markup-compatibility/2006" xmlns:r="http://schemas.openxmlformats.org/officeDocument/2006/relationships" xmlns:w="http://schemas.openxmlformats.org/wordprocessingml/2006/main" xmlns:w14="http://schemas.microsoft.com/office/word/2010/wordml" xmlns:w15="http://schemas.microsoft.com/office/word/2012/wordml" xmlns:w16cex="http://schemas.microsoft.com/office/word/2018/wordml/cex" xmlns:w16cid="http://schemas.microsoft.com/office/word/2016/wordml/cid" xmlns:w16="http://schemas.microsoft.com/office/word/2018/wordml" xmlns:w16se="http://schemas.microsoft.com/office/word/2015/wordml/symex" mc:Ignorable="w14 w15 w16se w16cid w16 w16cex">
   <w:docDefaults>
     <w:rPrDefault>
       <w:rPr>
@@ -760,6 +1074,17 @@
       <w:shd w:val="clear" w:color="auto" w:fill="E1DFDD"/>
     </w:rPr>
   </w:style>
+  <w:style w:type="paragraph" w:styleId="ListParagraph">
+    <w:name w:val="List Paragraph"/>
+    <w:basedOn w:val="Normal"/>
+    <w:uiPriority w:val="34"/>
+    <w:qFormat/>
+    <w:rsid w:val="00DF12B4"/>
+    <w:pPr>
+      <w:ind w:left="720"/>
+      <w:contextualSpacing/>
+    </w:pPr>
+  </w:style>
 </w:styles>
 </file>
 

</xml_diff>

<commit_message>
Final Commit Draft #3
</commit_message>
<xml_diff>
--- a/Project_MapMaker_T#.docx
+++ b/Project_MapMaker_T#.docx
@@ -192,6 +192,18 @@
       </w:pPr>
       <w:r>
         <w:tab/>
+      </w:r>
+      <w:r>
+        <w:tab/>
+        <w:t>-Create Tab in FXML file now creates new instance of task object</w:t>
+      </w:r>
+    </w:p>
+    <w:p>
+      <w:pPr>
+        <w:spacing w:after="0"/>
+      </w:pPr>
+      <w:r>
+        <w:tab/>
         <w:t>Issues:</w:t>
       </w:r>
     </w:p>
@@ -274,13 +286,18 @@
         <w:tab/>
         <w:t xml:space="preserve">Current struggles include understanding how to store </w:t>
       </w:r>
-      <w:proofErr w:type="gramStart"/>
-      <w:r>
-        <w:t>all of</w:t>
-      </w:r>
-      <w:proofErr w:type="gramEnd"/>
-      <w:r>
-        <w:t xml:space="preserve"> the data which the user will input in the created UI and keep using it while the application is running and after. </w:t>
+      <w:r>
+        <w:t>all</w:t>
+      </w:r>
+      <w:r>
+        <w:t xml:space="preserve"> the data which the user will input in </w:t>
+      </w:r>
+      <w:r>
+        <w:tab/>
+        <w:t>t</w:t>
+      </w:r>
+      <w:r>
+        <w:t xml:space="preserve">he created UI and keep using it while the application is running and after. </w:t>
       </w:r>
       <w:r>
         <w:tab/>

</xml_diff>